<commit_message>
added capacitance function in FirstOrder.py
</commit_message>
<xml_diff>
--- a/A2/Tiffany_WangAssignment2.docx
+++ b/A2/Tiffany_WangAssignment2.docx
@@ -196,13 +196,7 @@
                         <w:rPr>
                           <w:rFonts w:ascii="Cambria Math" w:hAnsi="Cambria Math"/>
                         </w:rPr>
-                        <m:t>2</m:t>
-                      </m:r>
-                      <m:r>
-                        <w:rPr>
-                          <w:rFonts w:ascii="Cambria Math" w:hAnsi="Cambria Math"/>
-                        </w:rPr>
-                        <m:t xml:space="preserve"> </m:t>
+                        <m:t xml:space="preserve">2 </m:t>
                       </m:r>
                     </m:sub>
                   </m:sSub>
@@ -264,13 +258,7 @@
                         <w:rPr>
                           <w:rFonts w:ascii="Cambria Math" w:hAnsi="Cambria Math"/>
                         </w:rPr>
-                        <m:t xml:space="preserve"> - </m:t>
-                      </m:r>
-                      <m:r>
-                        <w:rPr>
-                          <w:rFonts w:ascii="Cambria Math" w:hAnsi="Cambria Math"/>
-                        </w:rPr>
-                        <m:t>y</m:t>
+                        <m:t xml:space="preserve"> - y</m:t>
                       </m:r>
                     </m:e>
                     <m:sub>
@@ -424,8 +412,6 @@
                 </w:rPr>
                 <m:t>1</m:t>
               </m:r>
-              <w:bookmarkStart w:id="0" w:name="_GoBack"/>
-              <w:bookmarkEnd w:id="0"/>
             </m:num>
             <m:den>
               <m:r>
@@ -766,13 +752,7 @@
                         <w:rPr>
                           <w:rFonts w:ascii="Cambria Math" w:hAnsi="Cambria Math"/>
                         </w:rPr>
-                        <m:t>1</m:t>
-                      </m:r>
-                      <m:r>
-                        <w:rPr>
-                          <w:rFonts w:ascii="Cambria Math" w:hAnsi="Cambria Math"/>
-                        </w:rPr>
-                        <m:t xml:space="preserve"> </m:t>
+                        <m:t xml:space="preserve">1 </m:t>
                       </m:r>
                     </m:sub>
                   </m:sSub>
@@ -830,13 +810,7 @@
                         <w:rPr>
                           <w:rFonts w:ascii="Cambria Math" w:hAnsi="Cambria Math"/>
                         </w:rPr>
-                        <m:t>3</m:t>
-                      </m:r>
-                      <m:r>
-                        <w:rPr>
-                          <w:rFonts w:ascii="Cambria Math" w:hAnsi="Cambria Math"/>
-                        </w:rPr>
-                        <m:t xml:space="preserve"> </m:t>
+                        <m:t xml:space="preserve">3 </m:t>
                       </m:r>
                     </m:sub>
                   </m:sSub>
@@ -1381,13 +1355,7 @@
                         <w:rPr>
                           <w:rFonts w:ascii="Cambria Math" w:hAnsi="Cambria Math"/>
                         </w:rPr>
-                        <m:t>2</m:t>
-                      </m:r>
-                      <m:r>
-                        <w:rPr>
-                          <w:rFonts w:ascii="Cambria Math" w:hAnsi="Cambria Math"/>
-                        </w:rPr>
-                        <m:t xml:space="preserve"> </m:t>
+                        <m:t xml:space="preserve">2 </m:t>
                       </m:r>
                     </m:sub>
                   </m:sSub>
@@ -1445,13 +1413,7 @@
                         <w:rPr>
                           <w:rFonts w:ascii="Cambria Math" w:hAnsi="Cambria Math"/>
                         </w:rPr>
-                        <m:t>1</m:t>
-                      </m:r>
-                      <m:r>
-                        <w:rPr>
-                          <w:rFonts w:ascii="Cambria Math" w:hAnsi="Cambria Math"/>
-                        </w:rPr>
-                        <m:t xml:space="preserve"> </m:t>
+                        <m:t xml:space="preserve">1 </m:t>
                       </m:r>
                     </m:sub>
                   </m:sSub>
@@ -1981,19 +1943,7 @@
             <w:rPr>
               <w:rFonts w:ascii="Cambria Math" w:hAnsi="Cambria Math"/>
             </w:rPr>
-            <m:t xml:space="preserve"> </m:t>
-          </m:r>
-          <m:r>
-            <w:rPr>
-              <w:rFonts w:ascii="Cambria Math" w:hAnsi="Cambria Math"/>
-            </w:rPr>
-            <m:t>∙</m:t>
-          </m:r>
-          <m:r>
-            <w:rPr>
-              <w:rFonts w:ascii="Cambria Math" w:hAnsi="Cambria Math"/>
-            </w:rPr>
-            <m:t>A</m:t>
+            <m:t xml:space="preserve"> ∙A</m:t>
           </m:r>
         </m:oMath>
       </m:oMathPara>
@@ -2010,19 +1960,7 @@
             <w:rPr>
               <w:rFonts w:ascii="Cambria Math" w:hAnsi="Cambria Math"/>
             </w:rPr>
-            <m:t>e.g.</m:t>
-          </m:r>
-          <m:r>
-            <w:rPr>
-              <w:rFonts w:ascii="Cambria Math" w:hAnsi="Cambria Math"/>
-            </w:rPr>
-            <m:t xml:space="preserve"> </m:t>
-          </m:r>
-          <m:r>
-            <w:rPr>
-              <w:rFonts w:ascii="Cambria Math" w:hAnsi="Cambria Math"/>
-            </w:rPr>
-            <m:t>:</m:t>
+            <m:t>e.g. :</m:t>
           </m:r>
           <m:sSub>
             <m:sSubPr>
@@ -2054,19 +1992,7 @@
             <w:rPr>
               <w:rFonts w:ascii="Cambria Math" w:hAnsi="Cambria Math"/>
             </w:rPr>
-            <m:t>=</m:t>
-          </m:r>
-          <m:r>
-            <w:rPr>
-              <w:rFonts w:ascii="Cambria Math" w:hAnsi="Cambria Math"/>
-            </w:rPr>
-            <m:t xml:space="preserve"> </m:t>
-          </m:r>
-          <m:r>
-            <w:rPr>
-              <w:rFonts w:ascii="Cambria Math" w:hAnsi="Cambria Math"/>
-            </w:rPr>
-            <m:t xml:space="preserve"> </m:t>
+            <m:t xml:space="preserve">=  </m:t>
           </m:r>
           <m:f>
             <m:fPr>
@@ -2090,13 +2016,7 @@
                 <w:rPr>
                   <w:rFonts w:ascii="Cambria Math" w:hAnsi="Cambria Math"/>
                 </w:rPr>
-                <m:t>4</m:t>
-              </m:r>
-              <m:r>
-                <w:rPr>
-                  <w:rFonts w:ascii="Cambria Math" w:hAnsi="Cambria Math"/>
-                </w:rPr>
-                <m:t>A</m:t>
+                <m:t>4A</m:t>
               </m:r>
             </m:den>
           </m:f>
@@ -3207,13 +3127,7 @@
                 <w:rPr>
                   <w:rFonts w:ascii="Cambria Math" w:eastAsiaTheme="minorEastAsia" w:hAnsi="Cambria Math"/>
                 </w:rPr>
-                <m:t>0.0</m:t>
-              </m:r>
-              <m:r>
-                <w:rPr>
-                  <w:rFonts w:ascii="Cambria Math" w:eastAsiaTheme="minorEastAsia" w:hAnsi="Cambria Math"/>
-                </w:rPr>
-                <m:t>2</m:t>
+                <m:t>0.02</m:t>
               </m:r>
             </m:e>
             <m:e>
@@ -3247,13 +3161,7 @@
                 <w:rPr>
                   <w:rFonts w:ascii="Cambria Math" w:eastAsiaTheme="minorEastAsia" w:hAnsi="Cambria Math"/>
                 </w:rPr>
-                <m:t>0.0</m:t>
-              </m:r>
-              <m:r>
-                <w:rPr>
-                  <w:rFonts w:ascii="Cambria Math" w:eastAsiaTheme="minorEastAsia" w:hAnsi="Cambria Math"/>
-                </w:rPr>
-                <m:t>2</m:t>
+                <m:t>0.02</m:t>
               </m:r>
               <m:ctrlPr>
                 <w:rPr>
@@ -3567,7 +3475,7 @@
                 <w:rPr>
                   <w:rFonts w:ascii="Cambria Math" w:eastAsiaTheme="minorEastAsia" w:hAnsi="Cambria Math"/>
                 </w:rPr>
-                <m:t>global</m:t>
+                <m:t>dis</m:t>
               </m:r>
             </m:sub>
           </m:sSub>
@@ -4103,6 +4011,36 @@
           </m:d>
         </m:oMath>
       </m:oMathPara>
+    </w:p>
+    <w:p>
+      <w:pPr>
+        <w:rPr>
+          <w:rFonts w:eastAsiaTheme="minorEastAsia"/>
+        </w:rPr>
+      </w:pPr>
+    </w:p>
+    <w:p>
+      <w:pPr>
+        <w:rPr>
+          <w:rFonts w:eastAsiaTheme="minorEastAsia"/>
+        </w:rPr>
+      </w:pPr>
+    </w:p>
+    <w:p>
+      <w:pPr>
+        <w:rPr>
+          <w:rFonts w:eastAsiaTheme="minorEastAsia"/>
+        </w:rPr>
+      </w:pPr>
+      <w:bookmarkStart w:id="0" w:name="_GoBack"/>
+      <w:bookmarkEnd w:id="0"/>
+    </w:p>
+    <w:p>
+      <w:pPr>
+        <w:rPr>
+          <w:rFonts w:eastAsiaTheme="minorEastAsia"/>
+        </w:rPr>
+      </w:pPr>
     </w:p>
     <w:p>
       <w:pPr>

</xml_diff>